<commit_message>
cleaned up autograder framework
</commit_message>
<xml_diff>
--- a/Project Notes.docx
+++ b/Project Notes.docx
@@ -31,7 +31,7 @@
     </w:p>
     <w:p>
       <w:pPr>
-        <w:pStyle w:val="style23"/>
+        <w:pStyle w:val="style25"/>
         <w:numPr>
           <w:ilvl w:val="0"/>
           <w:numId w:val="4"/>
@@ -44,7 +44,7 @@
     </w:p>
     <w:p>
       <w:pPr>
-        <w:pStyle w:val="style23"/>
+        <w:pStyle w:val="style25"/>
         <w:numPr>
           <w:ilvl w:val="1"/>
           <w:numId w:val="4"/>
@@ -57,7 +57,7 @@
     </w:p>
     <w:p>
       <w:pPr>
-        <w:pStyle w:val="style23"/>
+        <w:pStyle w:val="style25"/>
         <w:numPr>
           <w:ilvl w:val="2"/>
           <w:numId w:val="4"/>
@@ -70,7 +70,7 @@
     </w:p>
     <w:p>
       <w:pPr>
-        <w:pStyle w:val="style23"/>
+        <w:pStyle w:val="style25"/>
         <w:numPr>
           <w:ilvl w:val="3"/>
           <w:numId w:val="4"/>
@@ -83,7 +83,7 @@
     </w:p>
     <w:p>
       <w:pPr>
-        <w:pStyle w:val="style23"/>
+        <w:pStyle w:val="style25"/>
         <w:numPr>
           <w:ilvl w:val="1"/>
           <w:numId w:val="4"/>
@@ -96,7 +96,7 @@
     </w:p>
     <w:p>
       <w:pPr>
-        <w:pStyle w:val="style23"/>
+        <w:pStyle w:val="style25"/>
         <w:numPr>
           <w:ilvl w:val="2"/>
           <w:numId w:val="4"/>
@@ -109,7 +109,7 @@
     </w:p>
     <w:p>
       <w:pPr>
-        <w:pStyle w:val="style23"/>
+        <w:pStyle w:val="style25"/>
         <w:numPr>
           <w:ilvl w:val="2"/>
           <w:numId w:val="4"/>
@@ -122,7 +122,7 @@
     </w:p>
     <w:p>
       <w:pPr>
-        <w:pStyle w:val="style23"/>
+        <w:pStyle w:val="style25"/>
         <w:numPr>
           <w:ilvl w:val="2"/>
           <w:numId w:val="4"/>
@@ -135,7 +135,7 @@
     </w:p>
     <w:p>
       <w:pPr>
-        <w:pStyle w:val="style23"/>
+        <w:pStyle w:val="style25"/>
         <w:numPr>
           <w:ilvl w:val="2"/>
           <w:numId w:val="4"/>
@@ -148,7 +148,7 @@
     </w:p>
     <w:p>
       <w:pPr>
-        <w:pStyle w:val="style23"/>
+        <w:pStyle w:val="style25"/>
         <w:numPr>
           <w:ilvl w:val="0"/>
           <w:numId w:val="4"/>
@@ -161,7 +161,7 @@
     </w:p>
     <w:p>
       <w:pPr>
-        <w:pStyle w:val="style23"/>
+        <w:pStyle w:val="style25"/>
         <w:numPr>
           <w:ilvl w:val="1"/>
           <w:numId w:val="4"/>
@@ -174,7 +174,7 @@
     </w:p>
     <w:p>
       <w:pPr>
-        <w:pStyle w:val="style23"/>
+        <w:pStyle w:val="style25"/>
         <w:numPr>
           <w:ilvl w:val="1"/>
           <w:numId w:val="4"/>
@@ -187,7 +187,7 @@
     </w:p>
     <w:p>
       <w:pPr>
-        <w:pStyle w:val="style23"/>
+        <w:pStyle w:val="style25"/>
         <w:numPr>
           <w:ilvl w:val="2"/>
           <w:numId w:val="4"/>
@@ -200,7 +200,7 @@
     </w:p>
     <w:p>
       <w:pPr>
-        <w:pStyle w:val="style23"/>
+        <w:pStyle w:val="style25"/>
         <w:numPr>
           <w:ilvl w:val="0"/>
           <w:numId w:val="4"/>
@@ -213,7 +213,7 @@
     </w:p>
     <w:p>
       <w:pPr>
-        <w:pStyle w:val="style23"/>
+        <w:pStyle w:val="style25"/>
         <w:numPr>
           <w:ilvl w:val="0"/>
           <w:numId w:val="4"/>
@@ -226,7 +226,7 @@
     </w:p>
     <w:p>
       <w:pPr>
-        <w:pStyle w:val="style23"/>
+        <w:pStyle w:val="style25"/>
         <w:numPr>
           <w:ilvl w:val="0"/>
           <w:numId w:val="4"/>
@@ -253,7 +253,7 @@
     </w:p>
     <w:p>
       <w:pPr>
-        <w:pStyle w:val="style23"/>
+        <w:pStyle w:val="style25"/>
         <w:numPr>
           <w:ilvl w:val="0"/>
           <w:numId w:val="5"/>
@@ -262,7 +262,77 @@
       </w:pPr>
       <w:r>
         <w:rPr/>
-        <w:t>hw1 file and writeup</w:t>
+        <w:t>hw1 file and writeup in progress</w:t>
+      </w:r>
+    </w:p>
+    <w:p>
+      <w:pPr>
+        <w:pStyle w:val="style25"/>
+        <w:numPr>
+          <w:ilvl w:val="1"/>
+          <w:numId w:val="5"/>
+        </w:numPr>
+        <w:spacing w:after="120" w:before="0"/>
+      </w:pPr>
+      <w:r>
+        <w:rPr/>
+        <w:t xml:space="preserve">began by hard-coding the necessary data collection in python. </w:t>
+      </w:r>
+    </w:p>
+    <w:p>
+      <w:pPr>
+        <w:pStyle w:val="style25"/>
+        <w:numPr>
+          <w:ilvl w:val="1"/>
+          <w:numId w:val="5"/>
+        </w:numPr>
+        <w:spacing w:after="120" w:before="0"/>
+      </w:pPr>
+      <w:r>
+        <w:rPr/>
+        <w:t>Note: possible use of export-world (a pain to figure out the csv stuff, and too big)</w:t>
+      </w:r>
+    </w:p>
+    <w:p>
+      <w:pPr>
+        <w:pStyle w:val="style25"/>
+        <w:numPr>
+          <w:ilvl w:val="1"/>
+          <w:numId w:val="5"/>
+        </w:numPr>
+        <w:spacing w:after="120" w:before="0"/>
+      </w:pPr>
+      <w:r>
+        <w:rPr/>
+        <w:t>switched to creating a .txt answer file (in csv format) with the necessary field values at each hw set, problem, and stage</w:t>
+      </w:r>
+    </w:p>
+    <w:p>
+      <w:pPr>
+        <w:pStyle w:val="style25"/>
+        <w:numPr>
+          <w:ilvl w:val="2"/>
+          <w:numId w:val="5"/>
+        </w:numPr>
+        <w:spacing w:after="120" w:before="0"/>
+      </w:pPr>
+      <w:r>
+        <w:rPr/>
+        <w:t>Problem: This may be too inflexible, even with seeding (eg. what if someone uses (random-float 32) – 16 instead of random-xcor to set random start position? Does this impact the location? – weirder examples that would mess up the seed)</w:t>
+      </w:r>
+    </w:p>
+    <w:p>
+      <w:pPr>
+        <w:pStyle w:val="style25"/>
+        <w:numPr>
+          <w:ilvl w:val="1"/>
+          <w:numId w:val="5"/>
+        </w:numPr>
+        <w:spacing w:after="120" w:before="0"/>
+      </w:pPr>
+      <w:r>
+        <w:rPr/>
+        <w:t>Finished coding the framework for the static answer file autograder, including fields for the grading/recording procedures</w:t>
       </w:r>
     </w:p>
     <w:sectPr>
@@ -284,7 +354,7 @@
 <w:ftr xmlns:o="urn:schemas-microsoft-com:office:office" xmlns:r="http://schemas.openxmlformats.org/officeDocument/2006/relationships" xmlns:v="urn:schemas-microsoft-com:vml" xmlns:w="http://schemas.openxmlformats.org/wordprocessingml/2006/main" xmlns:w10="urn:schemas-microsoft-com:office:word" xmlns:wp="http://schemas.openxmlformats.org/drawingml/2006/wordprocessingDrawing">
   <w:p>
     <w:pPr>
-      <w:pStyle w:val="style28"/>
+      <w:pStyle w:val="style30"/>
     </w:pPr>
     <w:r>
       <w:rPr/>
@@ -297,7 +367,7 @@
 <w:hdr xmlns:o="urn:schemas-microsoft-com:office:office" xmlns:r="http://schemas.openxmlformats.org/officeDocument/2006/relationships" xmlns:v="urn:schemas-microsoft-com:vml" xmlns:w="http://schemas.openxmlformats.org/wordprocessingml/2006/main" xmlns:w10="urn:schemas-microsoft-com:office:word" xmlns:wp="http://schemas.openxmlformats.org/drawingml/2006/wordprocessingDrawing">
   <w:p>
     <w:pPr>
-      <w:pStyle w:val="style27"/>
+      <w:pStyle w:val="style29"/>
     </w:pPr>
     <w:r>
       <w:rPr/>
@@ -987,7 +1057,7 @@
         <w:tab w:leader="none" w:pos="709" w:val="left"/>
       </w:tabs>
       <w:suppressAutoHyphens w:val="true"/>
-      <w:overflowPunct w:val="false"/>
+      <w:overflowPunct w:val="true"/>
     </w:pPr>
     <w:rPr>
       <w:rFonts w:ascii="Times New Roman" w:cs="Lohit Hindi" w:eastAsia="Droid Sans" w:hAnsi="Times New Roman"/>
@@ -999,9 +1069,15 @@
   </w:style>
   <w:style w:styleId="style1" w:type="paragraph">
     <w:name w:val="Heading 1"/>
-    <w:basedOn w:val="style22"/>
-    <w:next w:val="style23"/>
-    <w:pPr/>
+    <w:basedOn w:val="style24"/>
+    <w:next w:val="style25"/>
+    <w:pPr>
+      <w:numPr>
+        <w:ilvl w:val="0"/>
+        <w:numId w:val="1"/>
+      </w:numPr>
+      <w:outlineLvl w:val="0"/>
+    </w:pPr>
     <w:rPr>
       <w:b/>
       <w:bCs/>
@@ -1011,8 +1087,8 @@
   </w:style>
   <w:style w:styleId="style2" w:type="paragraph">
     <w:name w:val="Heading 2"/>
-    <w:basedOn w:val="style22"/>
-    <w:next w:val="style23"/>
+    <w:basedOn w:val="style24"/>
+    <w:next w:val="style25"/>
     <w:pPr>
       <w:numPr>
         <w:ilvl w:val="1"/>
@@ -1031,8 +1107,8 @@
   </w:style>
   <w:style w:styleId="style3" w:type="paragraph">
     <w:name w:val="Heading 3"/>
-    <w:basedOn w:val="style22"/>
-    <w:next w:val="style23"/>
+    <w:basedOn w:val="style24"/>
+    <w:next w:val="style25"/>
     <w:pPr>
       <w:numPr>
         <w:ilvl w:val="2"/>
@@ -1096,10 +1172,24 @@
       <w:rFonts w:cs="OpenSymbol"/>
     </w:rPr>
   </w:style>
-  <w:style w:styleId="style22" w:type="paragraph">
+  <w:style w:styleId="style22" w:type="character">
+    <w:name w:val="ListLabel 7"/>
+    <w:next w:val="style22"/>
+    <w:rPr>
+      <w:rFonts w:cs="Symbol"/>
+    </w:rPr>
+  </w:style>
+  <w:style w:styleId="style23" w:type="character">
+    <w:name w:val="ListLabel 8"/>
+    <w:next w:val="style23"/>
+    <w:rPr>
+      <w:rFonts w:cs="OpenSymbol"/>
+    </w:rPr>
+  </w:style>
+  <w:style w:styleId="style24" w:type="paragraph">
     <w:name w:val="Heading"/>
     <w:basedOn w:val="style0"/>
-    <w:next w:val="style23"/>
+    <w:next w:val="style25"/>
     <w:pPr>
       <w:keepNext/>
       <w:spacing w:after="120" w:before="240"/>
@@ -1110,28 +1200,28 @@
       <w:szCs w:val="28"/>
     </w:rPr>
   </w:style>
-  <w:style w:styleId="style23" w:type="paragraph">
+  <w:style w:styleId="style25" w:type="paragraph">
     <w:name w:val="Text body"/>
     <w:basedOn w:val="style0"/>
-    <w:next w:val="style23"/>
+    <w:next w:val="style25"/>
     <w:pPr>
       <w:spacing w:after="120" w:before="0"/>
     </w:pPr>
     <w:rPr/>
   </w:style>
-  <w:style w:styleId="style24" w:type="paragraph">
+  <w:style w:styleId="style26" w:type="paragraph">
     <w:name w:val="List"/>
-    <w:basedOn w:val="style23"/>
-    <w:next w:val="style24"/>
+    <w:basedOn w:val="style25"/>
+    <w:next w:val="style26"/>
     <w:pPr/>
     <w:rPr>
       <w:rFonts w:cs="Lohit Hindi"/>
     </w:rPr>
   </w:style>
-  <w:style w:styleId="style25" w:type="paragraph">
+  <w:style w:styleId="style27" w:type="paragraph">
     <w:name w:val="Caption"/>
     <w:basedOn w:val="style0"/>
-    <w:next w:val="style25"/>
+    <w:next w:val="style27"/>
     <w:pPr>
       <w:suppressLineNumbers/>
       <w:spacing w:after="120" w:before="120"/>
@@ -1144,10 +1234,10 @@
       <w:szCs w:val="24"/>
     </w:rPr>
   </w:style>
-  <w:style w:styleId="style26" w:type="paragraph">
+  <w:style w:styleId="style28" w:type="paragraph">
     <w:name w:val="Index"/>
     <w:basedOn w:val="style0"/>
-    <w:next w:val="style26"/>
+    <w:next w:val="style28"/>
     <w:pPr>
       <w:suppressLineNumbers/>
     </w:pPr>
@@ -1155,10 +1245,10 @@
       <w:rFonts w:cs="Lohit Hindi"/>
     </w:rPr>
   </w:style>
-  <w:style w:styleId="style27" w:type="paragraph">
+  <w:style w:styleId="style29" w:type="paragraph">
     <w:name w:val="Header"/>
     <w:basedOn w:val="style0"/>
-    <w:next w:val="style27"/>
+    <w:next w:val="style29"/>
     <w:pPr>
       <w:suppressLineNumbers/>
       <w:tabs>
@@ -1168,10 +1258,10 @@
     </w:pPr>
     <w:rPr/>
   </w:style>
-  <w:style w:styleId="style28" w:type="paragraph">
+  <w:style w:styleId="style30" w:type="paragraph">
     <w:name w:val="Footer"/>
     <w:basedOn w:val="style0"/>
-    <w:next w:val="style28"/>
+    <w:next w:val="style30"/>
     <w:pPr>
       <w:suppressLineNumbers/>
       <w:tabs>

</xml_diff>

<commit_message>
cleaned up autograde file
</commit_message>
<xml_diff>
--- a/Project Notes.docx
+++ b/Project Notes.docx
@@ -31,7 +31,7 @@
     </w:p>
     <w:p>
       <w:pPr>
-        <w:pStyle w:val="style25"/>
+        <w:pStyle w:val="style29"/>
         <w:numPr>
           <w:ilvl w:val="0"/>
           <w:numId w:val="4"/>
@@ -44,7 +44,7 @@
     </w:p>
     <w:p>
       <w:pPr>
-        <w:pStyle w:val="style25"/>
+        <w:pStyle w:val="style29"/>
         <w:numPr>
           <w:ilvl w:val="1"/>
           <w:numId w:val="4"/>
@@ -57,7 +57,7 @@
     </w:p>
     <w:p>
       <w:pPr>
-        <w:pStyle w:val="style25"/>
+        <w:pStyle w:val="style29"/>
         <w:numPr>
           <w:ilvl w:val="2"/>
           <w:numId w:val="4"/>
@@ -70,7 +70,7 @@
     </w:p>
     <w:p>
       <w:pPr>
-        <w:pStyle w:val="style25"/>
+        <w:pStyle w:val="style29"/>
         <w:numPr>
           <w:ilvl w:val="3"/>
           <w:numId w:val="4"/>
@@ -83,7 +83,7 @@
     </w:p>
     <w:p>
       <w:pPr>
-        <w:pStyle w:val="style25"/>
+        <w:pStyle w:val="style29"/>
         <w:numPr>
           <w:ilvl w:val="1"/>
           <w:numId w:val="4"/>
@@ -96,7 +96,7 @@
     </w:p>
     <w:p>
       <w:pPr>
-        <w:pStyle w:val="style25"/>
+        <w:pStyle w:val="style29"/>
         <w:numPr>
           <w:ilvl w:val="2"/>
           <w:numId w:val="4"/>
@@ -109,7 +109,7 @@
     </w:p>
     <w:p>
       <w:pPr>
-        <w:pStyle w:val="style25"/>
+        <w:pStyle w:val="style29"/>
         <w:numPr>
           <w:ilvl w:val="2"/>
           <w:numId w:val="4"/>
@@ -122,7 +122,7 @@
     </w:p>
     <w:p>
       <w:pPr>
-        <w:pStyle w:val="style25"/>
+        <w:pStyle w:val="style29"/>
         <w:numPr>
           <w:ilvl w:val="2"/>
           <w:numId w:val="4"/>
@@ -135,7 +135,7 @@
     </w:p>
     <w:p>
       <w:pPr>
-        <w:pStyle w:val="style25"/>
+        <w:pStyle w:val="style29"/>
         <w:numPr>
           <w:ilvl w:val="2"/>
           <w:numId w:val="4"/>
@@ -148,7 +148,7 @@
     </w:p>
     <w:p>
       <w:pPr>
-        <w:pStyle w:val="style25"/>
+        <w:pStyle w:val="style29"/>
         <w:numPr>
           <w:ilvl w:val="0"/>
           <w:numId w:val="4"/>
@@ -161,7 +161,7 @@
     </w:p>
     <w:p>
       <w:pPr>
-        <w:pStyle w:val="style25"/>
+        <w:pStyle w:val="style29"/>
         <w:numPr>
           <w:ilvl w:val="1"/>
           <w:numId w:val="4"/>
@@ -174,7 +174,7 @@
     </w:p>
     <w:p>
       <w:pPr>
-        <w:pStyle w:val="style25"/>
+        <w:pStyle w:val="style29"/>
         <w:numPr>
           <w:ilvl w:val="1"/>
           <w:numId w:val="4"/>
@@ -187,7 +187,7 @@
     </w:p>
     <w:p>
       <w:pPr>
-        <w:pStyle w:val="style25"/>
+        <w:pStyle w:val="style29"/>
         <w:numPr>
           <w:ilvl w:val="2"/>
           <w:numId w:val="4"/>
@@ -200,7 +200,7 @@
     </w:p>
     <w:p>
       <w:pPr>
-        <w:pStyle w:val="style25"/>
+        <w:pStyle w:val="style29"/>
         <w:numPr>
           <w:ilvl w:val="0"/>
           <w:numId w:val="4"/>
@@ -213,7 +213,7 @@
     </w:p>
     <w:p>
       <w:pPr>
-        <w:pStyle w:val="style25"/>
+        <w:pStyle w:val="style29"/>
         <w:numPr>
           <w:ilvl w:val="0"/>
           <w:numId w:val="4"/>
@@ -226,7 +226,7 @@
     </w:p>
     <w:p>
       <w:pPr>
-        <w:pStyle w:val="style25"/>
+        <w:pStyle w:val="style29"/>
         <w:numPr>
           <w:ilvl w:val="0"/>
           <w:numId w:val="4"/>
@@ -253,7 +253,7 @@
     </w:p>
     <w:p>
       <w:pPr>
-        <w:pStyle w:val="style25"/>
+        <w:pStyle w:val="style29"/>
         <w:numPr>
           <w:ilvl w:val="0"/>
           <w:numId w:val="5"/>
@@ -267,7 +267,7 @@
     </w:p>
     <w:p>
       <w:pPr>
-        <w:pStyle w:val="style25"/>
+        <w:pStyle w:val="style29"/>
         <w:numPr>
           <w:ilvl w:val="1"/>
           <w:numId w:val="5"/>
@@ -281,7 +281,7 @@
     </w:p>
     <w:p>
       <w:pPr>
-        <w:pStyle w:val="style25"/>
+        <w:pStyle w:val="style29"/>
         <w:numPr>
           <w:ilvl w:val="1"/>
           <w:numId w:val="5"/>
@@ -295,7 +295,7 @@
     </w:p>
     <w:p>
       <w:pPr>
-        <w:pStyle w:val="style25"/>
+        <w:pStyle w:val="style29"/>
         <w:numPr>
           <w:ilvl w:val="1"/>
           <w:numId w:val="5"/>
@@ -309,7 +309,7 @@
     </w:p>
     <w:p>
       <w:pPr>
-        <w:pStyle w:val="style25"/>
+        <w:pStyle w:val="style29"/>
         <w:numPr>
           <w:ilvl w:val="2"/>
           <w:numId w:val="5"/>
@@ -323,7 +323,7 @@
     </w:p>
     <w:p>
       <w:pPr>
-        <w:pStyle w:val="style25"/>
+        <w:pStyle w:val="style29"/>
         <w:numPr>
           <w:ilvl w:val="1"/>
           <w:numId w:val="5"/>
@@ -333,6 +333,90 @@
       <w:r>
         <w:rPr/>
         <w:t>Finished coding the framework for the static answer file autograder, including fields for the grading/recording procedures</w:t>
+      </w:r>
+    </w:p>
+    <w:p>
+      <w:pPr>
+        <w:pStyle w:val="style29"/>
+        <w:numPr>
+          <w:ilvl w:val="0"/>
+          <w:numId w:val="5"/>
+        </w:numPr>
+        <w:spacing w:after="120" w:before="0"/>
+      </w:pPr>
+      <w:r>
+        <w:rPr/>
+        <w:t xml:space="preserve">Next: </w:t>
+      </w:r>
+    </w:p>
+    <w:p>
+      <w:pPr>
+        <w:pStyle w:val="style29"/>
+        <w:numPr>
+          <w:ilvl w:val="1"/>
+          <w:numId w:val="5"/>
+        </w:numPr>
+        <w:spacing w:after="120" w:before="0"/>
+      </w:pPr>
+      <w:r>
+        <w:rPr/>
+        <w:t>error out more gracefully when no answer files</w:t>
+      </w:r>
+    </w:p>
+    <w:p>
+      <w:pPr>
+        <w:pStyle w:val="style29"/>
+        <w:numPr>
+          <w:ilvl w:val="1"/>
+          <w:numId w:val="5"/>
+        </w:numPr>
+        <w:spacing w:after="120" w:before="0"/>
+      </w:pPr>
+      <w:r>
+        <w:rPr/>
+        <w:t>more sophisticated grading for errors, i.e. point system, also encoded in a dictionary – can add in a grading method that calls check_hw_answers; will also need more sophisticated records than just whether passed each test wholly</w:t>
+      </w:r>
+    </w:p>
+    <w:p>
+      <w:pPr>
+        <w:pStyle w:val="style29"/>
+        <w:numPr>
+          <w:ilvl w:val="1"/>
+          <w:numId w:val="5"/>
+        </w:numPr>
+        <w:spacing w:after="120" w:before="0"/>
+      </w:pPr>
+      <w:r>
+        <w:rPr/>
+        <w:t>need approximate equality checking – may want to make this method more complex, deal with scaling of some kind</w:t>
+      </w:r>
+    </w:p>
+    <w:p>
+      <w:pPr>
+        <w:pStyle w:val="style29"/>
+        <w:numPr>
+          <w:ilvl w:val="1"/>
+          <w:numId w:val="5"/>
+        </w:numPr>
+        <w:spacing w:after="120" w:before="0"/>
+      </w:pPr>
+      <w:r>
+        <w:rPr/>
+        <w:t>potential need for more dynamic grader w/ regard to random seeding – see above problem example</w:t>
+      </w:r>
+    </w:p>
+    <w:p>
+      <w:pPr>
+        <w:pStyle w:val="style29"/>
+        <w:numPr>
+          <w:ilvl w:val="1"/>
+          <w:numId w:val="5"/>
+        </w:numPr>
+        <w:spacing w:after="120" w:before="0"/>
+      </w:pPr>
+      <w:r>
+        <w:rPr/>
+        <w:t xml:space="preserve">possible gui? – would only need two buttons + folder navigation; might be nice. </w:t>
       </w:r>
     </w:p>
     <w:sectPr>
@@ -354,7 +438,7 @@
 <w:ftr xmlns:o="urn:schemas-microsoft-com:office:office" xmlns:r="http://schemas.openxmlformats.org/officeDocument/2006/relationships" xmlns:v="urn:schemas-microsoft-com:vml" xmlns:w="http://schemas.openxmlformats.org/wordprocessingml/2006/main" xmlns:w10="urn:schemas-microsoft-com:office:word" xmlns:wp="http://schemas.openxmlformats.org/drawingml/2006/wordprocessingDrawing">
   <w:p>
     <w:pPr>
-      <w:pStyle w:val="style30"/>
+      <w:pStyle w:val="style34"/>
     </w:pPr>
     <w:r>
       <w:rPr/>
@@ -367,7 +451,7 @@
 <w:hdr xmlns:o="urn:schemas-microsoft-com:office:office" xmlns:r="http://schemas.openxmlformats.org/officeDocument/2006/relationships" xmlns:v="urn:schemas-microsoft-com:vml" xmlns:w="http://schemas.openxmlformats.org/wordprocessingml/2006/main" xmlns:w10="urn:schemas-microsoft-com:office:word" xmlns:wp="http://schemas.openxmlformats.org/drawingml/2006/wordprocessingDrawing">
   <w:p>
     <w:pPr>
-      <w:pStyle w:val="style29"/>
+      <w:pStyle w:val="style33"/>
     </w:pPr>
     <w:r>
       <w:rPr/>
@@ -386,7 +470,7 @@
       <w:fldChar w:fldCharType="separate"/>
     </w:r>
     <w:r>
-      <w:t>1</w:t>
+      <w:t>2</w:t>
     </w:r>
     <w:r>
       <w:fldChar w:fldCharType="end"/>
@@ -1069,8 +1153,8 @@
   </w:style>
   <w:style w:styleId="style1" w:type="paragraph">
     <w:name w:val="Heading 1"/>
-    <w:basedOn w:val="style24"/>
-    <w:next w:val="style25"/>
+    <w:basedOn w:val="style28"/>
+    <w:next w:val="style29"/>
     <w:pPr>
       <w:numPr>
         <w:ilvl w:val="0"/>
@@ -1087,8 +1171,8 @@
   </w:style>
   <w:style w:styleId="style2" w:type="paragraph">
     <w:name w:val="Heading 2"/>
-    <w:basedOn w:val="style24"/>
-    <w:next w:val="style25"/>
+    <w:basedOn w:val="style28"/>
+    <w:next w:val="style29"/>
     <w:pPr>
       <w:numPr>
         <w:ilvl w:val="1"/>
@@ -1107,8 +1191,8 @@
   </w:style>
   <w:style w:styleId="style3" w:type="paragraph">
     <w:name w:val="Heading 3"/>
-    <w:basedOn w:val="style24"/>
-    <w:next w:val="style25"/>
+    <w:basedOn w:val="style28"/>
+    <w:next w:val="style29"/>
     <w:pPr>
       <w:numPr>
         <w:ilvl w:val="2"/>
@@ -1186,10 +1270,38 @@
       <w:rFonts w:cs="OpenSymbol"/>
     </w:rPr>
   </w:style>
-  <w:style w:styleId="style24" w:type="paragraph">
+  <w:style w:styleId="style24" w:type="character">
+    <w:name w:val="ListLabel 9"/>
+    <w:next w:val="style24"/>
+    <w:rPr>
+      <w:rFonts w:cs="Symbol"/>
+    </w:rPr>
+  </w:style>
+  <w:style w:styleId="style25" w:type="character">
+    <w:name w:val="ListLabel 10"/>
+    <w:next w:val="style25"/>
+    <w:rPr>
+      <w:rFonts w:cs="OpenSymbol"/>
+    </w:rPr>
+  </w:style>
+  <w:style w:styleId="style26" w:type="character">
+    <w:name w:val="ListLabel 11"/>
+    <w:next w:val="style26"/>
+    <w:rPr>
+      <w:rFonts w:cs="Symbol"/>
+    </w:rPr>
+  </w:style>
+  <w:style w:styleId="style27" w:type="character">
+    <w:name w:val="ListLabel 12"/>
+    <w:next w:val="style27"/>
+    <w:rPr>
+      <w:rFonts w:cs="OpenSymbol"/>
+    </w:rPr>
+  </w:style>
+  <w:style w:styleId="style28" w:type="paragraph">
     <w:name w:val="Heading"/>
     <w:basedOn w:val="style0"/>
-    <w:next w:val="style25"/>
+    <w:next w:val="style29"/>
     <w:pPr>
       <w:keepNext/>
       <w:spacing w:after="120" w:before="240"/>
@@ -1200,28 +1312,28 @@
       <w:szCs w:val="28"/>
     </w:rPr>
   </w:style>
-  <w:style w:styleId="style25" w:type="paragraph">
+  <w:style w:styleId="style29" w:type="paragraph">
     <w:name w:val="Text body"/>
     <w:basedOn w:val="style0"/>
-    <w:next w:val="style25"/>
+    <w:next w:val="style29"/>
     <w:pPr>
       <w:spacing w:after="120" w:before="0"/>
     </w:pPr>
     <w:rPr/>
   </w:style>
-  <w:style w:styleId="style26" w:type="paragraph">
+  <w:style w:styleId="style30" w:type="paragraph">
     <w:name w:val="List"/>
-    <w:basedOn w:val="style25"/>
-    <w:next w:val="style26"/>
+    <w:basedOn w:val="style29"/>
+    <w:next w:val="style30"/>
     <w:pPr/>
     <w:rPr>
       <w:rFonts w:cs="Lohit Hindi"/>
     </w:rPr>
   </w:style>
-  <w:style w:styleId="style27" w:type="paragraph">
+  <w:style w:styleId="style31" w:type="paragraph">
     <w:name w:val="Caption"/>
     <w:basedOn w:val="style0"/>
-    <w:next w:val="style27"/>
+    <w:next w:val="style31"/>
     <w:pPr>
       <w:suppressLineNumbers/>
       <w:spacing w:after="120" w:before="120"/>
@@ -1234,10 +1346,10 @@
       <w:szCs w:val="24"/>
     </w:rPr>
   </w:style>
-  <w:style w:styleId="style28" w:type="paragraph">
+  <w:style w:styleId="style32" w:type="paragraph">
     <w:name w:val="Index"/>
     <w:basedOn w:val="style0"/>
-    <w:next w:val="style28"/>
+    <w:next w:val="style32"/>
     <w:pPr>
       <w:suppressLineNumbers/>
     </w:pPr>
@@ -1245,10 +1357,10 @@
       <w:rFonts w:cs="Lohit Hindi"/>
     </w:rPr>
   </w:style>
-  <w:style w:styleId="style29" w:type="paragraph">
+  <w:style w:styleId="style33" w:type="paragraph">
     <w:name w:val="Header"/>
     <w:basedOn w:val="style0"/>
-    <w:next w:val="style29"/>
+    <w:next w:val="style33"/>
     <w:pPr>
       <w:suppressLineNumbers/>
       <w:tabs>
@@ -1258,10 +1370,10 @@
     </w:pPr>
     <w:rPr/>
   </w:style>
-  <w:style w:styleId="style30" w:type="paragraph">
+  <w:style w:styleId="style34" w:type="paragraph">
     <w:name w:val="Footer"/>
     <w:basedOn w:val="style0"/>
-    <w:next w:val="style30"/>
+    <w:next w:val="style34"/>
     <w:pPr>
       <w:suppressLineNumbers/>
       <w:tabs>

</xml_diff>

<commit_message>
Lots of new files -- working on hw1 autograder
</commit_message>
<xml_diff>
--- a/Project Notes.docx
+++ b/Project Notes.docx
@@ -31,7 +31,7 @@
     </w:p>
     <w:p>
       <w:pPr>
-        <w:pStyle w:val="style29"/>
+        <w:pStyle w:val="style31"/>
         <w:numPr>
           <w:ilvl w:val="0"/>
           <w:numId w:val="4"/>
@@ -44,7 +44,7 @@
     </w:p>
     <w:p>
       <w:pPr>
-        <w:pStyle w:val="style29"/>
+        <w:pStyle w:val="style31"/>
         <w:numPr>
           <w:ilvl w:val="1"/>
           <w:numId w:val="4"/>
@@ -57,7 +57,7 @@
     </w:p>
     <w:p>
       <w:pPr>
-        <w:pStyle w:val="style29"/>
+        <w:pStyle w:val="style31"/>
         <w:numPr>
           <w:ilvl w:val="2"/>
           <w:numId w:val="4"/>
@@ -70,7 +70,7 @@
     </w:p>
     <w:p>
       <w:pPr>
-        <w:pStyle w:val="style29"/>
+        <w:pStyle w:val="style31"/>
         <w:numPr>
           <w:ilvl w:val="3"/>
           <w:numId w:val="4"/>
@@ -83,7 +83,7 @@
     </w:p>
     <w:p>
       <w:pPr>
-        <w:pStyle w:val="style29"/>
+        <w:pStyle w:val="style31"/>
         <w:numPr>
           <w:ilvl w:val="1"/>
           <w:numId w:val="4"/>
@@ -96,7 +96,7 @@
     </w:p>
     <w:p>
       <w:pPr>
-        <w:pStyle w:val="style29"/>
+        <w:pStyle w:val="style31"/>
         <w:numPr>
           <w:ilvl w:val="2"/>
           <w:numId w:val="4"/>
@@ -109,7 +109,7 @@
     </w:p>
     <w:p>
       <w:pPr>
-        <w:pStyle w:val="style29"/>
+        <w:pStyle w:val="style31"/>
         <w:numPr>
           <w:ilvl w:val="2"/>
           <w:numId w:val="4"/>
@@ -122,7 +122,7 @@
     </w:p>
     <w:p>
       <w:pPr>
-        <w:pStyle w:val="style29"/>
+        <w:pStyle w:val="style31"/>
         <w:numPr>
           <w:ilvl w:val="2"/>
           <w:numId w:val="4"/>
@@ -135,7 +135,7 @@
     </w:p>
     <w:p>
       <w:pPr>
-        <w:pStyle w:val="style29"/>
+        <w:pStyle w:val="style31"/>
         <w:numPr>
           <w:ilvl w:val="2"/>
           <w:numId w:val="4"/>
@@ -148,7 +148,7 @@
     </w:p>
     <w:p>
       <w:pPr>
-        <w:pStyle w:val="style29"/>
+        <w:pStyle w:val="style31"/>
         <w:numPr>
           <w:ilvl w:val="0"/>
           <w:numId w:val="4"/>
@@ -161,7 +161,7 @@
     </w:p>
     <w:p>
       <w:pPr>
-        <w:pStyle w:val="style29"/>
+        <w:pStyle w:val="style31"/>
         <w:numPr>
           <w:ilvl w:val="1"/>
           <w:numId w:val="4"/>
@@ -174,7 +174,7 @@
     </w:p>
     <w:p>
       <w:pPr>
-        <w:pStyle w:val="style29"/>
+        <w:pStyle w:val="style31"/>
         <w:numPr>
           <w:ilvl w:val="1"/>
           <w:numId w:val="4"/>
@@ -187,7 +187,7 @@
     </w:p>
     <w:p>
       <w:pPr>
-        <w:pStyle w:val="style29"/>
+        <w:pStyle w:val="style31"/>
         <w:numPr>
           <w:ilvl w:val="2"/>
           <w:numId w:val="4"/>
@@ -200,7 +200,7 @@
     </w:p>
     <w:p>
       <w:pPr>
-        <w:pStyle w:val="style29"/>
+        <w:pStyle w:val="style31"/>
         <w:numPr>
           <w:ilvl w:val="0"/>
           <w:numId w:val="4"/>
@@ -213,7 +213,7 @@
     </w:p>
     <w:p>
       <w:pPr>
-        <w:pStyle w:val="style29"/>
+        <w:pStyle w:val="style31"/>
         <w:numPr>
           <w:ilvl w:val="0"/>
           <w:numId w:val="4"/>
@@ -226,7 +226,7 @@
     </w:p>
     <w:p>
       <w:pPr>
-        <w:pStyle w:val="style29"/>
+        <w:pStyle w:val="style31"/>
         <w:numPr>
           <w:ilvl w:val="0"/>
           <w:numId w:val="4"/>
@@ -253,7 +253,7 @@
     </w:p>
     <w:p>
       <w:pPr>
-        <w:pStyle w:val="style29"/>
+        <w:pStyle w:val="style31"/>
         <w:numPr>
           <w:ilvl w:val="0"/>
           <w:numId w:val="5"/>
@@ -267,7 +267,7 @@
     </w:p>
     <w:p>
       <w:pPr>
-        <w:pStyle w:val="style29"/>
+        <w:pStyle w:val="style31"/>
         <w:numPr>
           <w:ilvl w:val="1"/>
           <w:numId w:val="5"/>
@@ -281,7 +281,7 @@
     </w:p>
     <w:p>
       <w:pPr>
-        <w:pStyle w:val="style29"/>
+        <w:pStyle w:val="style31"/>
         <w:numPr>
           <w:ilvl w:val="1"/>
           <w:numId w:val="5"/>
@@ -295,7 +295,7 @@
     </w:p>
     <w:p>
       <w:pPr>
-        <w:pStyle w:val="style29"/>
+        <w:pStyle w:val="style31"/>
         <w:numPr>
           <w:ilvl w:val="1"/>
           <w:numId w:val="5"/>
@@ -309,7 +309,7 @@
     </w:p>
     <w:p>
       <w:pPr>
-        <w:pStyle w:val="style29"/>
+        <w:pStyle w:val="style31"/>
         <w:numPr>
           <w:ilvl w:val="2"/>
           <w:numId w:val="5"/>
@@ -323,7 +323,7 @@
     </w:p>
     <w:p>
       <w:pPr>
-        <w:pStyle w:val="style29"/>
+        <w:pStyle w:val="style31"/>
         <w:numPr>
           <w:ilvl w:val="1"/>
           <w:numId w:val="5"/>
@@ -337,7 +337,7 @@
     </w:p>
     <w:p>
       <w:pPr>
-        <w:pStyle w:val="style29"/>
+        <w:pStyle w:val="style31"/>
         <w:numPr>
           <w:ilvl w:val="0"/>
           <w:numId w:val="5"/>
@@ -351,7 +351,7 @@
     </w:p>
     <w:p>
       <w:pPr>
-        <w:pStyle w:val="style29"/>
+        <w:pStyle w:val="style31"/>
         <w:numPr>
           <w:ilvl w:val="1"/>
           <w:numId w:val="5"/>
@@ -365,7 +365,7 @@
     </w:p>
     <w:p>
       <w:pPr>
-        <w:pStyle w:val="style29"/>
+        <w:pStyle w:val="style31"/>
         <w:numPr>
           <w:ilvl w:val="1"/>
           <w:numId w:val="5"/>
@@ -379,7 +379,7 @@
     </w:p>
     <w:p>
       <w:pPr>
-        <w:pStyle w:val="style29"/>
+        <w:pStyle w:val="style31"/>
         <w:numPr>
           <w:ilvl w:val="1"/>
           <w:numId w:val="5"/>
@@ -393,7 +393,7 @@
     </w:p>
     <w:p>
       <w:pPr>
-        <w:pStyle w:val="style29"/>
+        <w:pStyle w:val="style31"/>
         <w:numPr>
           <w:ilvl w:val="1"/>
           <w:numId w:val="5"/>
@@ -407,7 +407,7 @@
     </w:p>
     <w:p>
       <w:pPr>
-        <w:pStyle w:val="style29"/>
+        <w:pStyle w:val="style31"/>
         <w:numPr>
           <w:ilvl w:val="1"/>
           <w:numId w:val="5"/>
@@ -417,6 +417,19 @@
       <w:r>
         <w:rPr/>
         <w:t xml:space="preserve">possible gui? – would only need two buttons + folder navigation; might be nice. </w:t>
+      </w:r>
+    </w:p>
+    <w:p>
+      <w:pPr>
+        <w:pStyle w:val="style31"/>
+        <w:numPr>
+          <w:ilvl w:val="0"/>
+          <w:numId w:val="5"/>
+        </w:numPr>
+        <w:spacing w:after="120" w:before="0"/>
+      </w:pPr>
+      <w:r>
+        <w:rPr/>
       </w:r>
     </w:p>
     <w:sectPr>
@@ -438,7 +451,7 @@
 <w:ftr xmlns:o="urn:schemas-microsoft-com:office:office" xmlns:r="http://schemas.openxmlformats.org/officeDocument/2006/relationships" xmlns:v="urn:schemas-microsoft-com:vml" xmlns:w="http://schemas.openxmlformats.org/wordprocessingml/2006/main" xmlns:w10="urn:schemas-microsoft-com:office:word" xmlns:wp="http://schemas.openxmlformats.org/drawingml/2006/wordprocessingDrawing">
   <w:p>
     <w:pPr>
-      <w:pStyle w:val="style34"/>
+      <w:pStyle w:val="style36"/>
     </w:pPr>
     <w:r>
       <w:rPr/>
@@ -451,7 +464,7 @@
 <w:hdr xmlns:o="urn:schemas-microsoft-com:office:office" xmlns:r="http://schemas.openxmlformats.org/officeDocument/2006/relationships" xmlns:v="urn:schemas-microsoft-com:vml" xmlns:w="http://schemas.openxmlformats.org/wordprocessingml/2006/main" xmlns:w10="urn:schemas-microsoft-com:office:word" xmlns:wp="http://schemas.openxmlformats.org/drawingml/2006/wordprocessingDrawing">
   <w:p>
     <w:pPr>
-      <w:pStyle w:val="style33"/>
+      <w:pStyle w:val="style35"/>
     </w:pPr>
     <w:r>
       <w:rPr/>
@@ -1141,7 +1154,7 @@
         <w:tab w:leader="none" w:pos="709" w:val="left"/>
       </w:tabs>
       <w:suppressAutoHyphens w:val="true"/>
-      <w:overflowPunct w:val="true"/>
+      <w:overflowPunct w:val="false"/>
     </w:pPr>
     <w:rPr>
       <w:rFonts w:ascii="Times New Roman" w:cs="Lohit Hindi" w:eastAsia="Droid Sans" w:hAnsi="Times New Roman"/>
@@ -1153,15 +1166,9 @@
   </w:style>
   <w:style w:styleId="style1" w:type="paragraph">
     <w:name w:val="Heading 1"/>
-    <w:basedOn w:val="style28"/>
-    <w:next w:val="style29"/>
-    <w:pPr>
-      <w:numPr>
-        <w:ilvl w:val="0"/>
-        <w:numId w:val="1"/>
-      </w:numPr>
-      <w:outlineLvl w:val="0"/>
-    </w:pPr>
+    <w:basedOn w:val="style30"/>
+    <w:next w:val="style31"/>
+    <w:pPr/>
     <w:rPr>
       <w:b/>
       <w:bCs/>
@@ -1171,8 +1178,8 @@
   </w:style>
   <w:style w:styleId="style2" w:type="paragraph">
     <w:name w:val="Heading 2"/>
-    <w:basedOn w:val="style28"/>
-    <w:next w:val="style29"/>
+    <w:basedOn w:val="style30"/>
+    <w:next w:val="style31"/>
     <w:pPr>
       <w:numPr>
         <w:ilvl w:val="1"/>
@@ -1191,8 +1198,8 @@
   </w:style>
   <w:style w:styleId="style3" w:type="paragraph">
     <w:name w:val="Heading 3"/>
-    <w:basedOn w:val="style28"/>
-    <w:next w:val="style29"/>
+    <w:basedOn w:val="style30"/>
+    <w:next w:val="style31"/>
     <w:pPr>
       <w:numPr>
         <w:ilvl w:val="2"/>
@@ -1298,10 +1305,24 @@
       <w:rFonts w:cs="OpenSymbol"/>
     </w:rPr>
   </w:style>
-  <w:style w:styleId="style28" w:type="paragraph">
+  <w:style w:styleId="style28" w:type="character">
+    <w:name w:val="ListLabel 13"/>
+    <w:next w:val="style28"/>
+    <w:rPr>
+      <w:rFonts w:cs="Symbol"/>
+    </w:rPr>
+  </w:style>
+  <w:style w:styleId="style29" w:type="character">
+    <w:name w:val="ListLabel 14"/>
+    <w:next w:val="style29"/>
+    <w:rPr>
+      <w:rFonts w:cs="OpenSymbol"/>
+    </w:rPr>
+  </w:style>
+  <w:style w:styleId="style30" w:type="paragraph">
     <w:name w:val="Heading"/>
     <w:basedOn w:val="style0"/>
-    <w:next w:val="style29"/>
+    <w:next w:val="style31"/>
     <w:pPr>
       <w:keepNext/>
       <w:spacing w:after="120" w:before="240"/>
@@ -1312,28 +1333,28 @@
       <w:szCs w:val="28"/>
     </w:rPr>
   </w:style>
-  <w:style w:styleId="style29" w:type="paragraph">
+  <w:style w:styleId="style31" w:type="paragraph">
     <w:name w:val="Text body"/>
     <w:basedOn w:val="style0"/>
-    <w:next w:val="style29"/>
+    <w:next w:val="style31"/>
     <w:pPr>
       <w:spacing w:after="120" w:before="0"/>
     </w:pPr>
     <w:rPr/>
   </w:style>
-  <w:style w:styleId="style30" w:type="paragraph">
+  <w:style w:styleId="style32" w:type="paragraph">
     <w:name w:val="List"/>
-    <w:basedOn w:val="style29"/>
-    <w:next w:val="style30"/>
+    <w:basedOn w:val="style31"/>
+    <w:next w:val="style32"/>
     <w:pPr/>
     <w:rPr>
       <w:rFonts w:cs="Lohit Hindi"/>
     </w:rPr>
   </w:style>
-  <w:style w:styleId="style31" w:type="paragraph">
+  <w:style w:styleId="style33" w:type="paragraph">
     <w:name w:val="Caption"/>
     <w:basedOn w:val="style0"/>
-    <w:next w:val="style31"/>
+    <w:next w:val="style33"/>
     <w:pPr>
       <w:suppressLineNumbers/>
       <w:spacing w:after="120" w:before="120"/>
@@ -1346,10 +1367,10 @@
       <w:szCs w:val="24"/>
     </w:rPr>
   </w:style>
-  <w:style w:styleId="style32" w:type="paragraph">
+  <w:style w:styleId="style34" w:type="paragraph">
     <w:name w:val="Index"/>
     <w:basedOn w:val="style0"/>
-    <w:next w:val="style32"/>
+    <w:next w:val="style34"/>
     <w:pPr>
       <w:suppressLineNumbers/>
     </w:pPr>
@@ -1357,10 +1378,10 @@
       <w:rFonts w:cs="Lohit Hindi"/>
     </w:rPr>
   </w:style>
-  <w:style w:styleId="style33" w:type="paragraph">
+  <w:style w:styleId="style35" w:type="paragraph">
     <w:name w:val="Header"/>
     <w:basedOn w:val="style0"/>
-    <w:next w:val="style33"/>
+    <w:next w:val="style35"/>
     <w:pPr>
       <w:suppressLineNumbers/>
       <w:tabs>
@@ -1370,10 +1391,10 @@
     </w:pPr>
     <w:rPr/>
   </w:style>
-  <w:style w:styleId="style34" w:type="paragraph">
+  <w:style w:styleId="style36" w:type="paragraph">
     <w:name w:val="Footer"/>
     <w:basedOn w:val="style0"/>
-    <w:next w:val="style34"/>
+    <w:next w:val="style36"/>
     <w:pPr>
       <w:suppressLineNumbers/>
       <w:tabs>

</xml_diff>